<commit_message>
upcoming tenants template changes
</commit_message>
<xml_diff>
--- a/zoy-admin-server/src/main/resources/templates/upcomingTenantsReport.docx
+++ b/zoy-admin-server/src/main/resources/templates/upcomingTenantsReport.docx
@@ -273,7 +273,6 @@
               </w:rPr>
               <w:t>${</w:t>
             </w:r>
-            <w:proofErr w:type="spellStart"/>
             <w:r>
               <w:rPr>
                 <w:rFonts w:ascii="Consolas" w:hAnsi="Consolas"/>
@@ -284,7 +283,6 @@
               </w:rPr>
               <w:t>tenantName</w:t>
             </w:r>
-            <w:proofErr w:type="spellEnd"/>
             <w:r>
               <w:rPr>
                 <w:sz w:val="12"/>
@@ -899,15 +897,22 @@
       </w:drawing>
     </w:r>
     <w:r>
-      <w:t xml:space="preserve">                                                                         </w:t>
+      <w:t xml:space="preserve">                                         </w:t>
+    </w:r>
+    <w:r>
+      <w:t xml:space="preserve">               </w:t>
+    </w:r>
+    <w:r>
+      <w:tab/>
+      <w:t xml:space="preserve">     </w:t>
     </w:r>
     <w:r>
       <w:rPr>
         <w:rFonts w:ascii="Consolas" w:hAnsi="Consolas"/>
         <w:b/>
         <w:color w:val="000000"/>
-        <w:sz w:val="24"/>
-        <w:szCs w:val="24"/>
+        <w:sz w:val="20"/>
+        <w:szCs w:val="20"/>
         <w:shd w:val="clear" w:color="auto" w:fill="FFFFFF"/>
       </w:rPr>
       <w:t>Upcoming</w:t>
@@ -917,8 +922,8 @@
         <w:rFonts w:ascii="Consolas" w:hAnsi="Consolas"/>
         <w:b/>
         <w:color w:val="000000"/>
-        <w:sz w:val="24"/>
-        <w:szCs w:val="24"/>
+        <w:sz w:val="20"/>
+        <w:szCs w:val="20"/>
         <w:shd w:val="clear" w:color="auto" w:fill="FFFFFF"/>
       </w:rPr>
       <w:t xml:space="preserve"> </w:t>
@@ -928,8 +933,8 @@
         <w:rFonts w:ascii="Consolas" w:hAnsi="Consolas"/>
         <w:b/>
         <w:color w:val="000000"/>
-        <w:sz w:val="24"/>
-        <w:szCs w:val="24"/>
+        <w:sz w:val="20"/>
+        <w:szCs w:val="20"/>
         <w:shd w:val="clear" w:color="auto" w:fill="FFFFFF"/>
       </w:rPr>
       <w:t>Tenants</w:t>
@@ -939,8 +944,8 @@
         <w:rFonts w:ascii="Consolas" w:hAnsi="Consolas"/>
         <w:b/>
         <w:color w:val="000000"/>
-        <w:sz w:val="24"/>
-        <w:szCs w:val="24"/>
+        <w:sz w:val="20"/>
+        <w:szCs w:val="20"/>
         <w:shd w:val="clear" w:color="auto" w:fill="FFFFFF"/>
       </w:rPr>
       <w:t xml:space="preserve"> </w:t>
@@ -950,8 +955,8 @@
         <w:rFonts w:ascii="Consolas" w:hAnsi="Consolas"/>
         <w:b/>
         <w:color w:val="000000"/>
-        <w:sz w:val="24"/>
-        <w:szCs w:val="24"/>
+        <w:sz w:val="20"/>
+        <w:szCs w:val="20"/>
         <w:shd w:val="clear" w:color="auto" w:fill="FFFFFF"/>
       </w:rPr>
       <w:t>R</w:t>
@@ -996,8 +1001,8 @@
         <w:rFonts w:ascii="Consolas" w:hAnsi="Consolas"/>
         <w:b/>
         <w:color w:val="000000"/>
-        <w:sz w:val="24"/>
-        <w:szCs w:val="24"/>
+        <w:sz w:val="20"/>
+        <w:szCs w:val="20"/>
         <w:shd w:val="clear" w:color="auto" w:fill="FFFFFF"/>
       </w:rPr>
       <w:t>eport</w:t>
@@ -1850,7 +1855,7 @@
 </file>
 
 <file path=customXml/itemProps1.xml><?xml version="1.0" encoding="utf-8"?>
-<ds:datastoreItem xmlns:ds="http://schemas.openxmlformats.org/officeDocument/2006/customXml" ds:itemID="{33CF849A-2E7E-4880-9AB3-C0591450D8B0}">
+<ds:datastoreItem xmlns:ds="http://schemas.openxmlformats.org/officeDocument/2006/customXml" ds:itemID="{700639E5-99AE-445A-819D-59F82D6DED10}">
   <ds:schemaRefs>
     <ds:schemaRef ds:uri="http://schemas.openxmlformats.org/officeDocument/2006/bibliography"/>
   </ds:schemaRefs>

</xml_diff>